<commit_message>
add images to document
</commit_message>
<xml_diff>
--- a/docs/Cloudera Hadoop - Single Node Setup.docx
+++ b/docs/Cloudera Hadoop - Single Node Setup.docx
@@ -197,6 +197,8 @@
           </w:rPr>
           <w:t>Tools Used</w:t>
         </w:r>
+        <w:bookmarkStart w:id="0" w:name="_GoBack"/>
+        <w:bookmarkEnd w:id="0"/>
         <w:r>
           <w:rPr>
             <w:rFonts w:asciiTheme="minorHAnsi" w:hAnsiTheme="minorHAnsi"/>
@@ -792,7 +794,7 @@
             <w:sz w:val="24"/>
             <w:szCs w:val="24"/>
           </w:rPr>
-          <w:t>4</w:t>
+          <w:t>5</w:t>
         </w:r>
         <w:r>
           <w:rPr>
@@ -915,9 +917,9 @@
           <w:szCs w:val="24"/>
         </w:rPr>
       </w:pPr>
-      <w:bookmarkStart w:id="0" w:name="_Toc299960045"/>
-      <w:bookmarkStart w:id="1" w:name="_Toc304901757"/>
-      <w:bookmarkStart w:id="2" w:name="_Toc452975387"/>
+      <w:bookmarkStart w:id="1" w:name="_Toc299960045"/>
+      <w:bookmarkStart w:id="2" w:name="_Toc304901757"/>
+      <w:bookmarkStart w:id="3" w:name="_Toc452975387"/>
       <w:r>
         <w:rPr>
           <w:szCs w:val="24"/>
@@ -925,9 +927,9 @@
         <w:lastRenderedPageBreak/>
         <w:t>Purpose</w:t>
       </w:r>
-      <w:bookmarkEnd w:id="0"/>
       <w:bookmarkEnd w:id="1"/>
       <w:bookmarkEnd w:id="2"/>
+      <w:bookmarkEnd w:id="3"/>
     </w:p>
     <w:p>
       <w:pPr>
@@ -957,20 +959,20 @@
           <w:szCs w:val="24"/>
         </w:rPr>
       </w:pPr>
-      <w:bookmarkStart w:id="3" w:name="_Toc274826855"/>
-      <w:bookmarkStart w:id="4" w:name="_Toc299960048"/>
-      <w:bookmarkStart w:id="5" w:name="_Toc304901760"/>
-      <w:bookmarkStart w:id="6" w:name="_Toc452975388"/>
+      <w:bookmarkStart w:id="4" w:name="_Toc274826855"/>
+      <w:bookmarkStart w:id="5" w:name="_Toc299960048"/>
+      <w:bookmarkStart w:id="6" w:name="_Toc304901760"/>
+      <w:bookmarkStart w:id="7" w:name="_Toc452975388"/>
       <w:r>
         <w:rPr>
           <w:szCs w:val="24"/>
         </w:rPr>
         <w:t>Tools Used</w:t>
       </w:r>
-      <w:bookmarkEnd w:id="3"/>
       <w:bookmarkEnd w:id="4"/>
       <w:bookmarkEnd w:id="5"/>
       <w:bookmarkEnd w:id="6"/>
+      <w:bookmarkEnd w:id="7"/>
     </w:p>
     <w:tbl>
       <w:tblPr>
@@ -1053,14 +1055,14 @@
           <w:szCs w:val="24"/>
         </w:rPr>
       </w:pPr>
-      <w:bookmarkStart w:id="7" w:name="_Toc452975389"/>
+      <w:bookmarkStart w:id="8" w:name="_Toc452975389"/>
       <w:r>
         <w:rPr>
           <w:szCs w:val="24"/>
         </w:rPr>
         <w:t>Apache Hadoop Single Node setup</w:t>
       </w:r>
-      <w:bookmarkEnd w:id="7"/>
+      <w:bookmarkEnd w:id="8"/>
     </w:p>
     <w:p>
       <w:pPr>
@@ -1074,7 +1076,7 @@
           <w:szCs w:val="24"/>
         </w:rPr>
       </w:pPr>
-      <w:bookmarkStart w:id="8" w:name="_Toc452975390"/>
+      <w:bookmarkStart w:id="9" w:name="_Toc452975390"/>
       <w:r>
         <w:rPr>
           <w:rFonts w:eastAsiaTheme="minorHAnsi"/>
@@ -1083,7 +1085,7 @@
         </w:rPr>
         <w:t>Prerequisites</w:t>
       </w:r>
-      <w:bookmarkEnd w:id="8"/>
+      <w:bookmarkEnd w:id="9"/>
     </w:p>
     <w:p>
       <w:pPr>
@@ -1711,7 +1713,7 @@
           <w:szCs w:val="24"/>
         </w:rPr>
       </w:pPr>
-      <w:bookmarkStart w:id="9" w:name="_Toc452975391"/>
+      <w:bookmarkStart w:id="10" w:name="_Toc452975391"/>
       <w:r>
         <w:rPr>
           <w:rFonts w:eastAsiaTheme="minorHAnsi"/>
@@ -1721,7 +1723,7 @@
         <w:lastRenderedPageBreak/>
         <w:t>Installing Software</w:t>
       </w:r>
-      <w:bookmarkEnd w:id="9"/>
+      <w:bookmarkEnd w:id="10"/>
     </w:p>
     <w:p>
       <w:pPr>
@@ -1744,8 +1746,19 @@
           <w:sz w:val="24"/>
           <w:szCs w:val="24"/>
         </w:rPr>
-        <w:t>Download and install virtual box</w:t>
-      </w:r>
+        <w:t xml:space="preserve">Download and install </w:t>
+      </w:r>
+      <w:hyperlink r:id="rId5" w:history="1">
+        <w:r>
+          <w:rPr>
+            <w:rStyle w:val="Hyperlink"/>
+            <w:rFonts w:asciiTheme="minorHAnsi" w:eastAsiaTheme="minorHAnsi" w:hAnsiTheme="minorHAnsi" w:cs="Times New Roman"/>
+            <w:sz w:val="24"/>
+            <w:szCs w:val="24"/>
+          </w:rPr>
+          <w:t>virtual box</w:t>
+        </w:r>
+      </w:hyperlink>
     </w:p>
     <w:p>
       <w:pPr>
@@ -1796,7 +1809,7 @@
         </w:rPr>
         <w:t xml:space="preserve"> from </w:t>
       </w:r>
-      <w:hyperlink r:id="rId5" w:history="1">
+      <w:hyperlink r:id="rId6" w:history="1">
         <w:r>
           <w:rPr>
             <w:rStyle w:val="Hyperlink"/>
@@ -1979,7 +1992,7 @@
         </w:rPr>
         <w:t xml:space="preserve"> program. I follow step by step guide from </w:t>
       </w:r>
-      <w:hyperlink r:id="rId6" w:history="1">
+      <w:hyperlink r:id="rId7" w:history="1">
         <w:r>
           <w:rPr>
             <w:rStyle w:val="Hyperlink"/>
@@ -2000,14 +2013,14 @@
           <w:szCs w:val="24"/>
         </w:rPr>
       </w:pPr>
-      <w:bookmarkStart w:id="10" w:name="_Toc452975392"/>
+      <w:bookmarkStart w:id="11" w:name="_Toc452975392"/>
       <w:r>
         <w:rPr>
           <w:szCs w:val="24"/>
         </w:rPr>
         <w:t>Run example</w:t>
       </w:r>
-      <w:bookmarkEnd w:id="10"/>
+      <w:bookmarkEnd w:id="11"/>
     </w:p>
     <w:p>
       <w:pPr>
@@ -2058,6 +2071,48 @@
           <w:sz w:val="24"/>
           <w:szCs w:val="24"/>
         </w:rPr>
+        <w:t xml:space="preserve"> o</w:t>
+      </w:r>
+      <w:r>
+        <w:rPr>
+          <w:rFonts w:eastAsiaTheme="minorHAnsi"/>
+          <w:sz w:val="24"/>
+          <w:szCs w:val="24"/>
+        </w:rPr>
+        <w:t xml:space="preserve">r implement </w:t>
+      </w:r>
+      <w:proofErr w:type="spellStart"/>
+      <w:r>
+        <w:rPr>
+          <w:rFonts w:eastAsiaTheme="minorHAnsi"/>
+          <w:sz w:val="24"/>
+          <w:szCs w:val="24"/>
+        </w:rPr>
+        <w:t>WordCount</w:t>
+      </w:r>
+      <w:proofErr w:type="spellEnd"/>
+      <w:r>
+        <w:rPr>
+          <w:rFonts w:eastAsiaTheme="minorHAnsi"/>
+          <w:sz w:val="24"/>
+          <w:szCs w:val="24"/>
+        </w:rPr>
+        <w:t xml:space="preserve"> by </w:t>
+      </w:r>
+      <w:r>
+        <w:rPr>
+          <w:rFonts w:eastAsiaTheme="minorHAnsi"/>
+          <w:sz w:val="24"/>
+          <w:szCs w:val="24"/>
+        </w:rPr>
+        <w:t>yourself</w:t>
+      </w:r>
+      <w:r>
+        <w:rPr>
+          <w:rFonts w:eastAsiaTheme="minorHAnsi"/>
+          <w:sz w:val="24"/>
+          <w:szCs w:val="24"/>
+        </w:rPr>
         <w:t>.</w:t>
       </w:r>
     </w:p>
@@ -2307,25 +2362,215 @@
     <w:p>
       <w:pPr>
         <w:pStyle w:val="Body2"/>
-        <w:numPr>
-          <w:ilvl w:val="0"/>
-          <w:numId w:val="7"/>
-        </w:numPr>
         <w:spacing w:line="360" w:lineRule="auto"/>
-        <w:jc w:val="both"/>
-        <w:rPr>
-          <w:rFonts w:eastAsiaTheme="minorHAnsi"/>
-          <w:sz w:val="24"/>
-          <w:szCs w:val="24"/>
-        </w:rPr>
-      </w:pPr>
-      <w:r>
-        <w:rPr>
-          <w:sz w:val="24"/>
-          <w:szCs w:val="24"/>
-        </w:rPr>
-        <w:t>Run program.</w:t>
-      </w:r>
+        <w:ind w:left="720"/>
+        <w:jc w:val="both"/>
+        <w:rPr>
+          <w:rFonts w:eastAsiaTheme="minorHAnsi"/>
+          <w:sz w:val="24"/>
+          <w:szCs w:val="24"/>
+        </w:rPr>
+      </w:pPr>
+    </w:p>
+    <w:p>
+      <w:pPr>
+        <w:pStyle w:val="Body2"/>
+        <w:spacing w:line="360" w:lineRule="auto"/>
+        <w:ind w:left="720"/>
+        <w:jc w:val="both"/>
+        <w:rPr>
+          <w:rFonts w:eastAsiaTheme="minorHAnsi"/>
+          <w:sz w:val="24"/>
+          <w:szCs w:val="24"/>
+        </w:rPr>
+      </w:pPr>
+    </w:p>
+    <w:p>
+      <w:pPr>
+        <w:pStyle w:val="Body2"/>
+        <w:spacing w:line="360" w:lineRule="auto"/>
+        <w:ind w:left="720"/>
+        <w:jc w:val="both"/>
+        <w:rPr>
+          <w:rFonts w:eastAsiaTheme="minorHAnsi"/>
+          <w:sz w:val="24"/>
+          <w:szCs w:val="24"/>
+        </w:rPr>
+      </w:pPr>
+    </w:p>
+    <w:p>
+      <w:pPr>
+        <w:pStyle w:val="Body2"/>
+        <w:spacing w:line="360" w:lineRule="auto"/>
+        <w:ind w:left="720"/>
+        <w:jc w:val="both"/>
+        <w:rPr>
+          <w:rFonts w:eastAsiaTheme="minorHAnsi"/>
+          <w:sz w:val="24"/>
+          <w:szCs w:val="24"/>
+        </w:rPr>
+      </w:pPr>
+    </w:p>
+    <w:p>
+      <w:pPr>
+        <w:pStyle w:val="Body2"/>
+        <w:spacing w:line="360" w:lineRule="auto"/>
+        <w:ind w:left="720"/>
+        <w:jc w:val="both"/>
+        <w:rPr>
+          <w:rFonts w:eastAsiaTheme="minorHAnsi"/>
+          <w:sz w:val="24"/>
+          <w:szCs w:val="24"/>
+        </w:rPr>
+      </w:pPr>
+    </w:p>
+    <w:p>
+      <w:pPr>
+        <w:pStyle w:val="Body2"/>
+        <w:spacing w:line="360" w:lineRule="auto"/>
+        <w:ind w:left="720"/>
+        <w:jc w:val="both"/>
+        <w:rPr>
+          <w:rFonts w:eastAsiaTheme="minorHAnsi"/>
+          <w:sz w:val="24"/>
+          <w:szCs w:val="24"/>
+        </w:rPr>
+      </w:pPr>
+      <w:r>
+        <w:rPr>
+          <w:noProof/>
+        </w:rPr>
+        <w:lastRenderedPageBreak/>
+        <w:drawing>
+          <wp:anchor distT="0" distB="0" distL="114300" distR="114300" simplePos="0" relativeHeight="251660288" behindDoc="0" locked="0" layoutInCell="1" allowOverlap="1" wp14:anchorId="459086C8" wp14:editId="548F733B">
+            <wp:simplePos x="0" y="0"/>
+            <wp:positionH relativeFrom="column">
+              <wp:posOffset>85725</wp:posOffset>
+            </wp:positionH>
+            <wp:positionV relativeFrom="paragraph">
+              <wp:posOffset>1895475</wp:posOffset>
+            </wp:positionV>
+            <wp:extent cx="5943600" cy="1926590"/>
+            <wp:effectExtent l="0" t="0" r="0" b="0"/>
+            <wp:wrapTopAndBottom/>
+            <wp:docPr id="3" name="Picture 3"/>
+            <wp:cNvGraphicFramePr>
+              <a:graphicFrameLocks xmlns:a="http://schemas.openxmlformats.org/drawingml/2006/main" noChangeAspect="1"/>
+            </wp:cNvGraphicFramePr>
+            <a:graphic xmlns:a="http://schemas.openxmlformats.org/drawingml/2006/main">
+              <a:graphicData uri="http://schemas.openxmlformats.org/drawingml/2006/picture">
+                <pic:pic xmlns:pic="http://schemas.openxmlformats.org/drawingml/2006/picture">
+                  <pic:nvPicPr>
+                    <pic:cNvPr id="1" name=""/>
+                    <pic:cNvPicPr/>
+                  </pic:nvPicPr>
+                  <pic:blipFill>
+                    <a:blip r:embed="rId8">
+                      <a:extLst>
+                        <a:ext uri="{28A0092B-C50C-407E-A947-70E740481C1C}">
+                          <a14:useLocalDpi xmlns:a14="http://schemas.microsoft.com/office/drawing/2010/main" val="0"/>
+                        </a:ext>
+                      </a:extLst>
+                    </a:blip>
+                    <a:stretch>
+                      <a:fillRect/>
+                    </a:stretch>
+                  </pic:blipFill>
+                  <pic:spPr>
+                    <a:xfrm>
+                      <a:off x="0" y="0"/>
+                      <a:ext cx="5943600" cy="1926590"/>
+                    </a:xfrm>
+                    <a:prstGeom prst="rect">
+                      <a:avLst/>
+                    </a:prstGeom>
+                  </pic:spPr>
+                </pic:pic>
+              </a:graphicData>
+            </a:graphic>
+          </wp:anchor>
+        </w:drawing>
+      </w:r>
+      <w:r>
+        <w:rPr>
+          <w:noProof/>
+        </w:rPr>
+        <w:drawing>
+          <wp:anchor distT="0" distB="0" distL="114300" distR="114300" simplePos="0" relativeHeight="251658240" behindDoc="0" locked="0" layoutInCell="1" allowOverlap="1" wp14:anchorId="66BC09EB" wp14:editId="56D565B8">
+            <wp:simplePos x="0" y="0"/>
+            <wp:positionH relativeFrom="margin">
+              <wp:posOffset>733425</wp:posOffset>
+            </wp:positionH>
+            <wp:positionV relativeFrom="paragraph">
+              <wp:posOffset>76200</wp:posOffset>
+            </wp:positionV>
+            <wp:extent cx="4838700" cy="1438275"/>
+            <wp:effectExtent l="0" t="0" r="0" b="9525"/>
+            <wp:wrapTopAndBottom/>
+            <wp:docPr id="1" name="Picture 1"/>
+            <wp:cNvGraphicFramePr>
+              <a:graphicFrameLocks xmlns:a="http://schemas.openxmlformats.org/drawingml/2006/main" noChangeAspect="1"/>
+            </wp:cNvGraphicFramePr>
+            <a:graphic xmlns:a="http://schemas.openxmlformats.org/drawingml/2006/main">
+              <a:graphicData uri="http://schemas.openxmlformats.org/drawingml/2006/picture">
+                <pic:pic xmlns:pic="http://schemas.openxmlformats.org/drawingml/2006/picture">
+                  <pic:nvPicPr>
+                    <pic:cNvPr id="1" name=""/>
+                    <pic:cNvPicPr/>
+                  </pic:nvPicPr>
+                  <pic:blipFill rotWithShape="1">
+                    <a:blip r:embed="rId9">
+                      <a:extLst>
+                        <a:ext uri="{28A0092B-C50C-407E-A947-70E740481C1C}">
+                          <a14:useLocalDpi xmlns:a14="http://schemas.microsoft.com/office/drawing/2010/main" val="0"/>
+                        </a:ext>
+                      </a:extLst>
+                    </a:blip>
+                    <a:srcRect b="54655"/>
+                    <a:stretch/>
+                  </pic:blipFill>
+                  <pic:spPr bwMode="auto">
+                    <a:xfrm>
+                      <a:off x="0" y="0"/>
+                      <a:ext cx="4838700" cy="1438275"/>
+                    </a:xfrm>
+                    <a:prstGeom prst="rect">
+                      <a:avLst/>
+                    </a:prstGeom>
+                    <a:ln>
+                      <a:noFill/>
+                    </a:ln>
+                    <a:extLst>
+                      <a:ext uri="{53640926-AAD7-44D8-BBD7-CCE9431645EC}">
+                        <a14:shadowObscured xmlns:a14="http://schemas.microsoft.com/office/drawing/2010/main"/>
+                      </a:ext>
+                    </a:extLst>
+                  </pic:spPr>
+                </pic:pic>
+              </a:graphicData>
+            </a:graphic>
+            <wp14:sizeRelH relativeFrom="page">
+              <wp14:pctWidth>0</wp14:pctWidth>
+            </wp14:sizeRelH>
+            <wp14:sizeRelV relativeFrom="page">
+              <wp14:pctHeight>0</wp14:pctHeight>
+            </wp14:sizeRelV>
+          </wp:anchor>
+        </w:drawing>
+      </w:r>
+    </w:p>
+    <w:p>
+      <w:pPr>
+        <w:pStyle w:val="Body2"/>
+        <w:spacing w:line="360" w:lineRule="auto"/>
+        <w:ind w:left="720"/>
+        <w:jc w:val="both"/>
+        <w:rPr>
+          <w:rFonts w:eastAsiaTheme="minorHAnsi"/>
+          <w:sz w:val="24"/>
+          <w:szCs w:val="24"/>
+        </w:rPr>
+      </w:pPr>
     </w:p>
     <w:p>
       <w:pPr>
@@ -2344,6 +2589,89 @@
       </w:pPr>
       <w:r>
         <w:rPr>
+          <w:sz w:val="24"/>
+          <w:szCs w:val="24"/>
+        </w:rPr>
+        <w:t>Run program.</w:t>
+      </w:r>
+    </w:p>
+    <w:p>
+      <w:pPr>
+        <w:pStyle w:val="Body2"/>
+        <w:numPr>
+          <w:ilvl w:val="0"/>
+          <w:numId w:val="7"/>
+        </w:numPr>
+        <w:spacing w:line="360" w:lineRule="auto"/>
+        <w:jc w:val="both"/>
+        <w:rPr>
+          <w:rFonts w:eastAsiaTheme="minorHAnsi"/>
+          <w:sz w:val="24"/>
+          <w:szCs w:val="24"/>
+        </w:rPr>
+      </w:pPr>
+      <w:r>
+        <w:rPr>
+          <w:noProof/>
+        </w:rPr>
+        <w:drawing>
+          <wp:anchor distT="0" distB="0" distL="114300" distR="114300" simplePos="0" relativeHeight="251659264" behindDoc="0" locked="0" layoutInCell="1" allowOverlap="1" wp14:anchorId="10D77985" wp14:editId="355D9A3D">
+            <wp:simplePos x="0" y="0"/>
+            <wp:positionH relativeFrom="column">
+              <wp:posOffset>714375</wp:posOffset>
+            </wp:positionH>
+            <wp:positionV relativeFrom="paragraph">
+              <wp:posOffset>479425</wp:posOffset>
+            </wp:positionV>
+            <wp:extent cx="4810125" cy="3286125"/>
+            <wp:effectExtent l="0" t="0" r="9525" b="9525"/>
+            <wp:wrapTopAndBottom/>
+            <wp:docPr id="4" name="Picture 4"/>
+            <wp:cNvGraphicFramePr>
+              <a:graphicFrameLocks xmlns:a="http://schemas.openxmlformats.org/drawingml/2006/main" noChangeAspect="1"/>
+            </wp:cNvGraphicFramePr>
+            <a:graphic xmlns:a="http://schemas.openxmlformats.org/drawingml/2006/main">
+              <a:graphicData uri="http://schemas.openxmlformats.org/drawingml/2006/picture">
+                <pic:pic xmlns:pic="http://schemas.openxmlformats.org/drawingml/2006/picture">
+                  <pic:nvPicPr>
+                    <pic:cNvPr id="1" name=""/>
+                    <pic:cNvPicPr/>
+                  </pic:nvPicPr>
+                  <pic:blipFill>
+                    <a:blip r:embed="rId10">
+                      <a:extLst>
+                        <a:ext uri="{28A0092B-C50C-407E-A947-70E740481C1C}">
+                          <a14:useLocalDpi xmlns:a14="http://schemas.microsoft.com/office/drawing/2010/main" val="0"/>
+                        </a:ext>
+                      </a:extLst>
+                    </a:blip>
+                    <a:stretch>
+                      <a:fillRect/>
+                    </a:stretch>
+                  </pic:blipFill>
+                  <pic:spPr>
+                    <a:xfrm>
+                      <a:off x="0" y="0"/>
+                      <a:ext cx="4810125" cy="3286125"/>
+                    </a:xfrm>
+                    <a:prstGeom prst="rect">
+                      <a:avLst/>
+                    </a:prstGeom>
+                  </pic:spPr>
+                </pic:pic>
+              </a:graphicData>
+            </a:graphic>
+            <wp14:sizeRelH relativeFrom="page">
+              <wp14:pctWidth>0</wp14:pctWidth>
+            </wp14:sizeRelH>
+            <wp14:sizeRelV relativeFrom="page">
+              <wp14:pctHeight>0</wp14:pctHeight>
+            </wp14:sizeRelV>
+          </wp:anchor>
+        </w:drawing>
+      </w:r>
+      <w:r>
+        <w:rPr>
           <w:rFonts w:eastAsiaTheme="minorHAnsi"/>
           <w:sz w:val="24"/>
           <w:szCs w:val="24"/>
@@ -2360,16 +2688,15 @@
           <w:szCs w:val="24"/>
         </w:rPr>
       </w:pPr>
-      <w:bookmarkStart w:id="11" w:name="_Toc452975393"/>
-      <w:bookmarkStart w:id="12" w:name="_GoBack"/>
+      <w:bookmarkStart w:id="12" w:name="_Toc452975393"/>
+      <w:r>
+        <w:rPr>
+          <w:szCs w:val="24"/>
+        </w:rPr>
+        <w:lastRenderedPageBreak/>
+        <w:t>Templates and References</w:t>
+      </w:r>
       <w:bookmarkEnd w:id="12"/>
-      <w:r>
-        <w:rPr>
-          <w:szCs w:val="24"/>
-        </w:rPr>
-        <w:t>Templates and References</w:t>
-      </w:r>
-      <w:bookmarkEnd w:id="11"/>
     </w:p>
     <w:p>
       <w:pPr>
@@ -2408,7 +2735,6 @@
           <w:sz w:val="24"/>
           <w:szCs w:val="24"/>
         </w:rPr>
-        <w:lastRenderedPageBreak/>
         <w:t>http://www.cloudera.com/documentation/enterprise/5-3-x/topics/cdh_qs_yarn_pseudo.html</w:t>
       </w:r>
     </w:p>

</xml_diff>